<commit_message>
Työajan seuranta päivitystä :D Ei varmaan oo kaikkia päiviä...
</commit_message>
<xml_diff>
--- a/Työajanseuranta/Työaikaraportti_JOONATANLIPIÄINEN.docx
+++ b/Työajanseuranta/Työaikaraportti_JOONATANLIPIÄINEN.docx
@@ -398,6 +398,12 @@
                 <w:lang w:val="fi-FI"/>
               </w:rPr>
             </w:pPr>
+            <w:r>
+              <w:rPr>
+                <w:lang w:val="fi-FI"/>
+              </w:rPr>
+              <w:t>17.2.2024</w:t>
+            </w:r>
           </w:p>
         </w:tc>
         <w:tc>
@@ -410,6 +416,12 @@
                 <w:lang w:val="fi-FI"/>
               </w:rPr>
             </w:pPr>
+            <w:r>
+              <w:rPr>
+                <w:lang w:val="fi-FI"/>
+              </w:rPr>
+              <w:t>1</w:t>
+            </w:r>
           </w:p>
         </w:tc>
         <w:tc>
@@ -422,6 +434,20 @@
                 <w:lang w:val="fi-FI"/>
               </w:rPr>
             </w:pPr>
+            <w:r>
+              <w:rPr>
+                <w:lang w:val="fi-FI"/>
+              </w:rPr>
+              <w:t xml:space="preserve">Main menun </w:t>
+            </w:r>
+            <w:proofErr w:type="spellStart"/>
+            <w:r>
+              <w:rPr>
+                <w:lang w:val="fi-FI"/>
+              </w:rPr>
+              <w:t>suunnitelua</w:t>
+            </w:r>
+            <w:proofErr w:type="spellEnd"/>
           </w:p>
         </w:tc>
       </w:tr>
@@ -436,6 +462,12 @@
                 <w:lang w:val="fi-FI"/>
               </w:rPr>
             </w:pPr>
+            <w:r>
+              <w:rPr>
+                <w:lang w:val="fi-FI"/>
+              </w:rPr>
+              <w:t>18.2.2024</w:t>
+            </w:r>
           </w:p>
         </w:tc>
         <w:tc>
@@ -448,6 +480,12 @@
                 <w:lang w:val="fi-FI"/>
               </w:rPr>
             </w:pPr>
+            <w:r>
+              <w:rPr>
+                <w:lang w:val="fi-FI"/>
+              </w:rPr>
+              <w:t>2</w:t>
+            </w:r>
           </w:p>
         </w:tc>
         <w:tc>
@@ -460,6 +498,26 @@
                 <w:lang w:val="fi-FI"/>
               </w:rPr>
             </w:pPr>
+            <w:r>
+              <w:rPr>
+                <w:lang w:val="fi-FI"/>
+              </w:rPr>
+              <w:t xml:space="preserve">Main menun </w:t>
+            </w:r>
+            <w:proofErr w:type="spellStart"/>
+            <w:r>
+              <w:rPr>
+                <w:lang w:val="fi-FI"/>
+              </w:rPr>
+              <w:t>suunnitelua</w:t>
+            </w:r>
+            <w:proofErr w:type="spellEnd"/>
+            <w:r>
+              <w:rPr>
+                <w:lang w:val="fi-FI"/>
+              </w:rPr>
+              <w:t xml:space="preserve"> ja tekemistä</w:t>
+            </w:r>
           </w:p>
         </w:tc>
       </w:tr>
@@ -474,6 +532,12 @@
                 <w:lang w:val="fi-FI"/>
               </w:rPr>
             </w:pPr>
+            <w:r>
+              <w:rPr>
+                <w:lang w:val="fi-FI"/>
+              </w:rPr>
+              <w:t>21.2.2024</w:t>
+            </w:r>
           </w:p>
         </w:tc>
         <w:tc>
@@ -486,6 +550,12 @@
                 <w:lang w:val="fi-FI"/>
               </w:rPr>
             </w:pPr>
+            <w:r>
+              <w:rPr>
+                <w:lang w:val="fi-FI"/>
+              </w:rPr>
+              <w:t>3</w:t>
+            </w:r>
           </w:p>
         </w:tc>
         <w:tc>
@@ -498,6 +568,12 @@
                 <w:lang w:val="fi-FI"/>
               </w:rPr>
             </w:pPr>
+            <w:r>
+              <w:rPr>
+                <w:lang w:val="fi-FI"/>
+              </w:rPr>
+              <w:t>Main menun tekemistä</w:t>
+            </w:r>
           </w:p>
         </w:tc>
       </w:tr>
@@ -512,6 +588,12 @@
                 <w:lang w:val="fi-FI"/>
               </w:rPr>
             </w:pPr>
+            <w:r>
+              <w:rPr>
+                <w:lang w:val="fi-FI"/>
+              </w:rPr>
+              <w:t>28.2.2024</w:t>
+            </w:r>
           </w:p>
         </w:tc>
         <w:tc>
@@ -524,6 +606,12 @@
                 <w:lang w:val="fi-FI"/>
               </w:rPr>
             </w:pPr>
+            <w:r>
+              <w:rPr>
+                <w:lang w:val="fi-FI"/>
+              </w:rPr>
+              <w:t>2</w:t>
+            </w:r>
           </w:p>
         </w:tc>
         <w:tc>
@@ -536,6 +624,20 @@
                 <w:lang w:val="fi-FI"/>
               </w:rPr>
             </w:pPr>
+            <w:proofErr w:type="spellStart"/>
+            <w:r>
+              <w:rPr>
+                <w:lang w:val="fi-FI"/>
+              </w:rPr>
+              <w:t>Jsonin</w:t>
+            </w:r>
+            <w:proofErr w:type="spellEnd"/>
+            <w:r>
+              <w:rPr>
+                <w:lang w:val="fi-FI"/>
+              </w:rPr>
+              <w:t xml:space="preserve"> tekemistä</w:t>
+            </w:r>
           </w:p>
         </w:tc>
       </w:tr>
@@ -550,6 +652,12 @@
                 <w:lang w:val="fi-FI"/>
               </w:rPr>
             </w:pPr>
+            <w:r>
+              <w:rPr>
+                <w:lang w:val="fi-FI"/>
+              </w:rPr>
+              <w:t>29.2.2024</w:t>
+            </w:r>
           </w:p>
         </w:tc>
         <w:tc>
@@ -562,6 +670,12 @@
                 <w:lang w:val="fi-FI"/>
               </w:rPr>
             </w:pPr>
+            <w:r>
+              <w:rPr>
+                <w:lang w:val="fi-FI"/>
+              </w:rPr>
+              <w:t>1</w:t>
+            </w:r>
           </w:p>
         </w:tc>
         <w:tc>
@@ -574,10 +688,19 @@
                 <w:lang w:val="fi-FI"/>
               </w:rPr>
             </w:pPr>
+            <w:r>
+              <w:rPr>
+                <w:lang w:val="fi-FI"/>
+              </w:rPr>
+              <w:t>Viikko palaveri</w:t>
+            </w:r>
           </w:p>
         </w:tc>
       </w:tr>
       <w:tr>
+        <w:trPr>
+          <w:trHeight w:val="70"/>
+        </w:trPr>
         <w:tc>
           <w:tcPr>
             <w:tcW w:w="1980" w:type="dxa"/>
@@ -588,6 +711,12 @@
                 <w:lang w:val="fi-FI"/>
               </w:rPr>
             </w:pPr>
+            <w:r>
+              <w:rPr>
+                <w:lang w:val="fi-FI"/>
+              </w:rPr>
+              <w:t>2.3.2024</w:t>
+            </w:r>
           </w:p>
         </w:tc>
         <w:tc>
@@ -600,6 +729,12 @@
                 <w:lang w:val="fi-FI"/>
               </w:rPr>
             </w:pPr>
+            <w:r>
+              <w:rPr>
+                <w:lang w:val="fi-FI"/>
+              </w:rPr>
+              <w:t>2</w:t>
+            </w:r>
           </w:p>
         </w:tc>
         <w:tc>
@@ -612,6 +747,20 @@
                 <w:lang w:val="fi-FI"/>
               </w:rPr>
             </w:pPr>
+            <w:proofErr w:type="spellStart"/>
+            <w:r>
+              <w:rPr>
+                <w:lang w:val="fi-FI"/>
+              </w:rPr>
+              <w:t>Jsonin</w:t>
+            </w:r>
+            <w:proofErr w:type="spellEnd"/>
+            <w:r>
+              <w:rPr>
+                <w:lang w:val="fi-FI"/>
+              </w:rPr>
+              <w:t xml:space="preserve"> tekoa Painonseurantaan</w:t>
+            </w:r>
           </w:p>
         </w:tc>
       </w:tr>
@@ -626,6 +775,12 @@
                 <w:lang w:val="fi-FI"/>
               </w:rPr>
             </w:pPr>
+            <w:r>
+              <w:rPr>
+                <w:lang w:val="fi-FI"/>
+              </w:rPr>
+              <w:t>2.3.2024</w:t>
+            </w:r>
           </w:p>
         </w:tc>
         <w:tc>
@@ -638,6 +793,12 @@
                 <w:lang w:val="fi-FI"/>
               </w:rPr>
             </w:pPr>
+            <w:r>
+              <w:rPr>
+                <w:lang w:val="fi-FI"/>
+              </w:rPr>
+              <w:t>2</w:t>
+            </w:r>
           </w:p>
         </w:tc>
         <w:tc>
@@ -650,6 +811,20 @@
                 <w:lang w:val="fi-FI"/>
               </w:rPr>
             </w:pPr>
+            <w:proofErr w:type="spellStart"/>
+            <w:r>
+              <w:rPr>
+                <w:lang w:val="fi-FI"/>
+              </w:rPr>
+              <w:t>Jsonin</w:t>
+            </w:r>
+            <w:proofErr w:type="spellEnd"/>
+            <w:r>
+              <w:rPr>
+                <w:lang w:val="fi-FI"/>
+              </w:rPr>
+              <w:t xml:space="preserve"> tekoa Painonseurantaan</w:t>
+            </w:r>
           </w:p>
         </w:tc>
       </w:tr>
@@ -664,6 +839,12 @@
                 <w:lang w:val="fi-FI"/>
               </w:rPr>
             </w:pPr>
+            <w:r>
+              <w:rPr>
+                <w:lang w:val="fi-FI"/>
+              </w:rPr>
+              <w:t>3.3.2024</w:t>
+            </w:r>
           </w:p>
         </w:tc>
         <w:tc>
@@ -676,6 +857,12 @@
                 <w:lang w:val="fi-FI"/>
               </w:rPr>
             </w:pPr>
+            <w:r>
+              <w:rPr>
+                <w:lang w:val="fi-FI"/>
+              </w:rPr>
+              <w:t>2</w:t>
+            </w:r>
           </w:p>
         </w:tc>
         <w:tc>
@@ -688,6 +875,20 @@
                 <w:lang w:val="fi-FI"/>
               </w:rPr>
             </w:pPr>
+            <w:proofErr w:type="spellStart"/>
+            <w:r>
+              <w:rPr>
+                <w:lang w:val="fi-FI"/>
+              </w:rPr>
+              <w:t>Jsonin</w:t>
+            </w:r>
+            <w:proofErr w:type="spellEnd"/>
+            <w:r>
+              <w:rPr>
+                <w:lang w:val="fi-FI"/>
+              </w:rPr>
+              <w:t xml:space="preserve"> tekoa painonseurantaan </w:t>
+            </w:r>
           </w:p>
         </w:tc>
       </w:tr>
@@ -702,6 +903,12 @@
                 <w:lang w:val="fi-FI"/>
               </w:rPr>
             </w:pPr>
+            <w:r>
+              <w:rPr>
+                <w:lang w:val="fi-FI"/>
+              </w:rPr>
+              <w:t>3.3.2024</w:t>
+            </w:r>
           </w:p>
         </w:tc>
         <w:tc>
@@ -714,6 +921,12 @@
                 <w:lang w:val="fi-FI"/>
               </w:rPr>
             </w:pPr>
+            <w:r>
+              <w:rPr>
+                <w:lang w:val="fi-FI"/>
+              </w:rPr>
+              <w:t>1</w:t>
+            </w:r>
           </w:p>
         </w:tc>
         <w:tc>
@@ -726,6 +939,12 @@
                 <w:lang w:val="fi-FI"/>
               </w:rPr>
             </w:pPr>
+            <w:r>
+              <w:rPr>
+                <w:lang w:val="fi-FI"/>
+              </w:rPr>
+              <w:t>Tehty niin että sovelluksen auetessa diagrammissa näkyy viivat heti</w:t>
+            </w:r>
           </w:p>
         </w:tc>
       </w:tr>
@@ -740,6 +959,12 @@
                 <w:lang w:val="fi-FI"/>
               </w:rPr>
             </w:pPr>
+            <w:r>
+              <w:rPr>
+                <w:lang w:val="fi-FI"/>
+              </w:rPr>
+              <w:t>7.3.2024</w:t>
+            </w:r>
           </w:p>
         </w:tc>
         <w:tc>
@@ -752,6 +977,12 @@
                 <w:lang w:val="fi-FI"/>
               </w:rPr>
             </w:pPr>
+            <w:r>
+              <w:rPr>
+                <w:lang w:val="fi-FI"/>
+              </w:rPr>
+              <w:t>2</w:t>
+            </w:r>
           </w:p>
         </w:tc>
         <w:tc>
@@ -764,576 +995,20 @@
                 <w:lang w:val="fi-FI"/>
               </w:rPr>
             </w:pPr>
-          </w:p>
-        </w:tc>
-      </w:tr>
-      <w:tr>
-        <w:tc>
-          <w:tcPr>
-            <w:tcW w:w="1980" w:type="dxa"/>
-          </w:tcPr>
-          <w:p>
-            <w:pPr>
-              <w:rPr>
-                <w:lang w:val="fi-FI"/>
-              </w:rPr>
-            </w:pPr>
-          </w:p>
-        </w:tc>
-        <w:tc>
-          <w:tcPr>
-            <w:tcW w:w="2551" w:type="dxa"/>
-          </w:tcPr>
-          <w:p>
-            <w:pPr>
-              <w:rPr>
-                <w:lang w:val="fi-FI"/>
-              </w:rPr>
-            </w:pPr>
-          </w:p>
-        </w:tc>
-        <w:tc>
-          <w:tcPr>
-            <w:tcW w:w="5103" w:type="dxa"/>
-          </w:tcPr>
-          <w:p>
-            <w:pPr>
-              <w:rPr>
-                <w:lang w:val="fi-FI"/>
-              </w:rPr>
-            </w:pPr>
-          </w:p>
-        </w:tc>
-      </w:tr>
-      <w:tr>
-        <w:tc>
-          <w:tcPr>
-            <w:tcW w:w="1980" w:type="dxa"/>
-          </w:tcPr>
-          <w:p>
-            <w:pPr>
-              <w:rPr>
-                <w:lang w:val="fi-FI"/>
-              </w:rPr>
-            </w:pPr>
-          </w:p>
-        </w:tc>
-        <w:tc>
-          <w:tcPr>
-            <w:tcW w:w="2551" w:type="dxa"/>
-          </w:tcPr>
-          <w:p>
-            <w:pPr>
-              <w:rPr>
-                <w:lang w:val="fi-FI"/>
-              </w:rPr>
-            </w:pPr>
-          </w:p>
-        </w:tc>
-        <w:tc>
-          <w:tcPr>
-            <w:tcW w:w="5103" w:type="dxa"/>
-          </w:tcPr>
-          <w:p>
-            <w:pPr>
-              <w:rPr>
-                <w:lang w:val="fi-FI"/>
-              </w:rPr>
-            </w:pPr>
-          </w:p>
-        </w:tc>
-      </w:tr>
-      <w:tr>
-        <w:tc>
-          <w:tcPr>
-            <w:tcW w:w="1980" w:type="dxa"/>
-          </w:tcPr>
-          <w:p>
-            <w:pPr>
-              <w:rPr>
-                <w:lang w:val="fi-FI"/>
-              </w:rPr>
-            </w:pPr>
-          </w:p>
-        </w:tc>
-        <w:tc>
-          <w:tcPr>
-            <w:tcW w:w="2551" w:type="dxa"/>
-          </w:tcPr>
-          <w:p>
-            <w:pPr>
-              <w:rPr>
-                <w:lang w:val="fi-FI"/>
-              </w:rPr>
-            </w:pPr>
-          </w:p>
-        </w:tc>
-        <w:tc>
-          <w:tcPr>
-            <w:tcW w:w="5103" w:type="dxa"/>
-          </w:tcPr>
-          <w:p>
-            <w:pPr>
-              <w:rPr>
-                <w:lang w:val="fi-FI"/>
-              </w:rPr>
-            </w:pPr>
-          </w:p>
-        </w:tc>
-      </w:tr>
-      <w:tr>
-        <w:tc>
-          <w:tcPr>
-            <w:tcW w:w="1980" w:type="dxa"/>
-          </w:tcPr>
-          <w:p>
-            <w:pPr>
-              <w:rPr>
-                <w:lang w:val="fi-FI"/>
-              </w:rPr>
-            </w:pPr>
-          </w:p>
-        </w:tc>
-        <w:tc>
-          <w:tcPr>
-            <w:tcW w:w="2551" w:type="dxa"/>
-          </w:tcPr>
-          <w:p>
-            <w:pPr>
-              <w:rPr>
-                <w:lang w:val="fi-FI"/>
-              </w:rPr>
-            </w:pPr>
-          </w:p>
-        </w:tc>
-        <w:tc>
-          <w:tcPr>
-            <w:tcW w:w="5103" w:type="dxa"/>
-          </w:tcPr>
-          <w:p>
-            <w:pPr>
-              <w:rPr>
-                <w:lang w:val="fi-FI"/>
-              </w:rPr>
-            </w:pPr>
-          </w:p>
-        </w:tc>
-      </w:tr>
-      <w:tr>
-        <w:tc>
-          <w:tcPr>
-            <w:tcW w:w="1980" w:type="dxa"/>
-          </w:tcPr>
-          <w:p>
-            <w:pPr>
-              <w:rPr>
-                <w:lang w:val="fi-FI"/>
-              </w:rPr>
-            </w:pPr>
-          </w:p>
-        </w:tc>
-        <w:tc>
-          <w:tcPr>
-            <w:tcW w:w="2551" w:type="dxa"/>
-          </w:tcPr>
-          <w:p>
-            <w:pPr>
-              <w:rPr>
-                <w:lang w:val="fi-FI"/>
-              </w:rPr>
-            </w:pPr>
-          </w:p>
-        </w:tc>
-        <w:tc>
-          <w:tcPr>
-            <w:tcW w:w="5103" w:type="dxa"/>
-          </w:tcPr>
-          <w:p>
-            <w:pPr>
-              <w:rPr>
-                <w:lang w:val="fi-FI"/>
-              </w:rPr>
-            </w:pPr>
-          </w:p>
-        </w:tc>
-      </w:tr>
-      <w:tr>
-        <w:tc>
-          <w:tcPr>
-            <w:tcW w:w="1980" w:type="dxa"/>
-          </w:tcPr>
-          <w:p>
-            <w:pPr>
-              <w:rPr>
-                <w:lang w:val="fi-FI"/>
-              </w:rPr>
-            </w:pPr>
-          </w:p>
-        </w:tc>
-        <w:tc>
-          <w:tcPr>
-            <w:tcW w:w="2551" w:type="dxa"/>
-          </w:tcPr>
-          <w:p>
-            <w:pPr>
-              <w:rPr>
-                <w:lang w:val="fi-FI"/>
-              </w:rPr>
-            </w:pPr>
-          </w:p>
-        </w:tc>
-        <w:tc>
-          <w:tcPr>
-            <w:tcW w:w="5103" w:type="dxa"/>
-          </w:tcPr>
-          <w:p>
-            <w:pPr>
-              <w:rPr>
-                <w:lang w:val="fi-FI"/>
-              </w:rPr>
-            </w:pPr>
-          </w:p>
-        </w:tc>
-      </w:tr>
-      <w:tr>
-        <w:tc>
-          <w:tcPr>
-            <w:tcW w:w="1980" w:type="dxa"/>
-          </w:tcPr>
-          <w:p>
-            <w:pPr>
-              <w:rPr>
-                <w:lang w:val="fi-FI"/>
-              </w:rPr>
-            </w:pPr>
-          </w:p>
-        </w:tc>
-        <w:tc>
-          <w:tcPr>
-            <w:tcW w:w="2551" w:type="dxa"/>
-          </w:tcPr>
-          <w:p>
-            <w:pPr>
-              <w:rPr>
-                <w:lang w:val="fi-FI"/>
-              </w:rPr>
-            </w:pPr>
-          </w:p>
-        </w:tc>
-        <w:tc>
-          <w:tcPr>
-            <w:tcW w:w="5103" w:type="dxa"/>
-          </w:tcPr>
-          <w:p>
-            <w:pPr>
-              <w:rPr>
-                <w:lang w:val="fi-FI"/>
-              </w:rPr>
-            </w:pPr>
-          </w:p>
-        </w:tc>
-      </w:tr>
-      <w:tr>
-        <w:tc>
-          <w:tcPr>
-            <w:tcW w:w="1980" w:type="dxa"/>
-          </w:tcPr>
-          <w:p>
-            <w:pPr>
-              <w:rPr>
-                <w:lang w:val="fi-FI"/>
-              </w:rPr>
-            </w:pPr>
-          </w:p>
-        </w:tc>
-        <w:tc>
-          <w:tcPr>
-            <w:tcW w:w="2551" w:type="dxa"/>
-          </w:tcPr>
-          <w:p>
-            <w:pPr>
-              <w:rPr>
-                <w:lang w:val="fi-FI"/>
-              </w:rPr>
-            </w:pPr>
-          </w:p>
-        </w:tc>
-        <w:tc>
-          <w:tcPr>
-            <w:tcW w:w="5103" w:type="dxa"/>
-          </w:tcPr>
-          <w:p>
-            <w:pPr>
-              <w:rPr>
-                <w:lang w:val="fi-FI"/>
-              </w:rPr>
-            </w:pPr>
-          </w:p>
-        </w:tc>
-      </w:tr>
-      <w:tr>
-        <w:tc>
-          <w:tcPr>
-            <w:tcW w:w="1980" w:type="dxa"/>
-          </w:tcPr>
-          <w:p>
-            <w:pPr>
-              <w:rPr>
-                <w:lang w:val="fi-FI"/>
-              </w:rPr>
-            </w:pPr>
-          </w:p>
-        </w:tc>
-        <w:tc>
-          <w:tcPr>
-            <w:tcW w:w="2551" w:type="dxa"/>
-          </w:tcPr>
-          <w:p>
-            <w:pPr>
-              <w:rPr>
-                <w:lang w:val="fi-FI"/>
-              </w:rPr>
-            </w:pPr>
-          </w:p>
-        </w:tc>
-        <w:tc>
-          <w:tcPr>
-            <w:tcW w:w="5103" w:type="dxa"/>
-          </w:tcPr>
-          <w:p>
-            <w:pPr>
-              <w:rPr>
-                <w:lang w:val="fi-FI"/>
-              </w:rPr>
-            </w:pPr>
-          </w:p>
-        </w:tc>
-      </w:tr>
-      <w:tr>
-        <w:tc>
-          <w:tcPr>
-            <w:tcW w:w="1980" w:type="dxa"/>
-          </w:tcPr>
-          <w:p>
-            <w:pPr>
-              <w:rPr>
-                <w:lang w:val="fi-FI"/>
-              </w:rPr>
-            </w:pPr>
-          </w:p>
-        </w:tc>
-        <w:tc>
-          <w:tcPr>
-            <w:tcW w:w="2551" w:type="dxa"/>
-          </w:tcPr>
-          <w:p>
-            <w:pPr>
-              <w:rPr>
-                <w:lang w:val="fi-FI"/>
-              </w:rPr>
-            </w:pPr>
-          </w:p>
-        </w:tc>
-        <w:tc>
-          <w:tcPr>
-            <w:tcW w:w="5103" w:type="dxa"/>
-          </w:tcPr>
-          <w:p>
-            <w:pPr>
-              <w:rPr>
-                <w:lang w:val="fi-FI"/>
-              </w:rPr>
-            </w:pPr>
-          </w:p>
-        </w:tc>
-      </w:tr>
-      <w:tr>
-        <w:tc>
-          <w:tcPr>
-            <w:tcW w:w="1980" w:type="dxa"/>
-          </w:tcPr>
-          <w:p>
-            <w:pPr>
-              <w:rPr>
-                <w:lang w:val="fi-FI"/>
-              </w:rPr>
-            </w:pPr>
-          </w:p>
-        </w:tc>
-        <w:tc>
-          <w:tcPr>
-            <w:tcW w:w="2551" w:type="dxa"/>
-          </w:tcPr>
-          <w:p>
-            <w:pPr>
-              <w:rPr>
-                <w:lang w:val="fi-FI"/>
-              </w:rPr>
-            </w:pPr>
-          </w:p>
-        </w:tc>
-        <w:tc>
-          <w:tcPr>
-            <w:tcW w:w="5103" w:type="dxa"/>
-          </w:tcPr>
-          <w:p>
-            <w:pPr>
-              <w:rPr>
-                <w:lang w:val="fi-FI"/>
-              </w:rPr>
-            </w:pPr>
-          </w:p>
-        </w:tc>
-      </w:tr>
-      <w:tr>
-        <w:tc>
-          <w:tcPr>
-            <w:tcW w:w="1980" w:type="dxa"/>
-          </w:tcPr>
-          <w:p>
-            <w:pPr>
-              <w:rPr>
-                <w:lang w:val="fi-FI"/>
-              </w:rPr>
-            </w:pPr>
-          </w:p>
-        </w:tc>
-        <w:tc>
-          <w:tcPr>
-            <w:tcW w:w="2551" w:type="dxa"/>
-          </w:tcPr>
-          <w:p>
-            <w:pPr>
-              <w:rPr>
-                <w:lang w:val="fi-FI"/>
-              </w:rPr>
-            </w:pPr>
-          </w:p>
-        </w:tc>
-        <w:tc>
-          <w:tcPr>
-            <w:tcW w:w="5103" w:type="dxa"/>
-          </w:tcPr>
-          <w:p>
-            <w:pPr>
-              <w:rPr>
-                <w:lang w:val="fi-FI"/>
-              </w:rPr>
-            </w:pPr>
-          </w:p>
-        </w:tc>
-      </w:tr>
-      <w:tr>
-        <w:tc>
-          <w:tcPr>
-            <w:tcW w:w="1980" w:type="dxa"/>
-          </w:tcPr>
-          <w:p>
-            <w:pPr>
-              <w:rPr>
-                <w:lang w:val="fi-FI"/>
-              </w:rPr>
-            </w:pPr>
-          </w:p>
-        </w:tc>
-        <w:tc>
-          <w:tcPr>
-            <w:tcW w:w="2551" w:type="dxa"/>
-          </w:tcPr>
-          <w:p>
-            <w:pPr>
-              <w:rPr>
-                <w:lang w:val="fi-FI"/>
-              </w:rPr>
-            </w:pPr>
-          </w:p>
-        </w:tc>
-        <w:tc>
-          <w:tcPr>
-            <w:tcW w:w="5103" w:type="dxa"/>
-          </w:tcPr>
-          <w:p>
-            <w:pPr>
-              <w:rPr>
-                <w:lang w:val="fi-FI"/>
-              </w:rPr>
-            </w:pPr>
-          </w:p>
-        </w:tc>
-      </w:tr>
-      <w:tr>
-        <w:tc>
-          <w:tcPr>
-            <w:tcW w:w="1980" w:type="dxa"/>
-          </w:tcPr>
-          <w:p>
-            <w:pPr>
-              <w:rPr>
-                <w:lang w:val="fi-FI"/>
-              </w:rPr>
-            </w:pPr>
-          </w:p>
-        </w:tc>
-        <w:tc>
-          <w:tcPr>
-            <w:tcW w:w="2551" w:type="dxa"/>
-          </w:tcPr>
-          <w:p>
-            <w:pPr>
-              <w:rPr>
-                <w:lang w:val="fi-FI"/>
-              </w:rPr>
-            </w:pPr>
-          </w:p>
-        </w:tc>
-        <w:tc>
-          <w:tcPr>
-            <w:tcW w:w="5103" w:type="dxa"/>
-          </w:tcPr>
-          <w:p>
-            <w:pPr>
-              <w:rPr>
-                <w:lang w:val="fi-FI"/>
-              </w:rPr>
-            </w:pPr>
-          </w:p>
-        </w:tc>
-      </w:tr>
-      <w:tr>
-        <w:tc>
-          <w:tcPr>
-            <w:tcW w:w="1980" w:type="dxa"/>
-          </w:tcPr>
-          <w:p>
-            <w:pPr>
-              <w:rPr>
-                <w:lang w:val="fi-FI"/>
-              </w:rPr>
-            </w:pPr>
-          </w:p>
-        </w:tc>
-        <w:tc>
-          <w:tcPr>
-            <w:tcW w:w="2551" w:type="dxa"/>
-          </w:tcPr>
-          <w:p>
-            <w:pPr>
-              <w:rPr>
-                <w:lang w:val="fi-FI"/>
-              </w:rPr>
-            </w:pPr>
-          </w:p>
-        </w:tc>
-        <w:tc>
-          <w:tcPr>
-            <w:tcW w:w="5103" w:type="dxa"/>
-          </w:tcPr>
-          <w:p>
-            <w:pPr>
-              <w:rPr>
-                <w:lang w:val="fi-FI"/>
-              </w:rPr>
-            </w:pPr>
+            <w:proofErr w:type="spellStart"/>
+            <w:r>
+              <w:rPr>
+                <w:lang w:val="fi-FI"/>
+              </w:rPr>
+              <w:t>Jsonin</w:t>
+            </w:r>
+            <w:proofErr w:type="spellEnd"/>
+            <w:r>
+              <w:rPr>
+                <w:lang w:val="fi-FI"/>
+              </w:rPr>
+              <w:t xml:space="preserve"> tekoa treeninseuranta valikkoon.</w:t>
+            </w:r>
           </w:p>
         </w:tc>
       </w:tr>

</xml_diff>